<commit_message>
Update latest changes from link_nosto
</commit_message>
<xml_diff>
--- a/documentation/Nosto-User and Developer Guide_v2.0.docx
+++ b/documentation/Nosto-User and Developer Guide_v2.0.docx
@@ -62,7 +62,21 @@
           <w:b/>
           <w:i/>
         </w:rPr>
-        <w:t>Version &lt;18.10&gt;</w:t>
+        <w:t>Version &lt;1</w:t>
+      </w:r>
+      <w:r>
+        <w:rPr>
+          <w:b/>
+          <w:i/>
+        </w:rPr>
+        <w:t>9</w:t>
+      </w:r>
+      <w:r>
+        <w:rPr>
+          <w:b/>
+          <w:i/>
+        </w:rPr>
+        <w:t>.10&gt;</w:t>
       </w:r>
     </w:p>
     <w:p/>
@@ -145,6 +159,7 @@
         <w:rPr>
           <w:b/>
         </w:rPr>
+        <w:lastRenderedPageBreak/>
         <w:t>Purpose of this document:</w:t>
       </w:r>
     </w:p>
@@ -407,9 +422,11 @@
             <w:pPr>
               <w:spacing w:line="276" w:lineRule="auto"/>
             </w:pPr>
-            <w:r>
-              <w:t>Astound Commerce</w:t>
-            </w:r>
+            <w:proofErr w:type="spellStart"/>
+            <w:r>
+              <w:t>Nosto</w:t>
+            </w:r>
+            <w:proofErr w:type="spellEnd"/>
           </w:p>
         </w:tc>
         <w:tc>
@@ -485,9 +502,11 @@
             <w:pPr>
               <w:spacing w:line="276" w:lineRule="auto"/>
             </w:pPr>
-            <w:r>
-              <w:t>Astound Commerce</w:t>
-            </w:r>
+            <w:proofErr w:type="spellStart"/>
+            <w:r>
+              <w:t>Nosto</w:t>
+            </w:r>
+            <w:proofErr w:type="spellEnd"/>
           </w:p>
         </w:tc>
         <w:tc>
@@ -510,6 +529,86 @@
           </w:p>
         </w:tc>
       </w:tr>
+      <w:tr>
+        <w:tc>
+          <w:tcPr>
+            <w:tcW w:w="1710" w:type="dxa"/>
+            <w:tcBorders>
+              <w:top w:val="single" w:sz="8" w:space="0" w:color="7F888D"/>
+              <w:left w:val="single" w:sz="8" w:space="0" w:color="7F888D"/>
+              <w:bottom w:val="single" w:sz="8" w:space="0" w:color="7F888D"/>
+              <w:right w:val="single" w:sz="8" w:space="0" w:color="7F888D"/>
+            </w:tcBorders>
+          </w:tcPr>
+          <w:p>
+            <w:pPr>
+              <w:spacing w:line="276" w:lineRule="auto"/>
+            </w:pPr>
+            <w:r>
+              <w:t>Version v3.0</w:t>
+            </w:r>
+          </w:p>
+        </w:tc>
+        <w:tc>
+          <w:tcPr>
+            <w:tcW w:w="1881" w:type="dxa"/>
+            <w:tcBorders>
+              <w:top w:val="single" w:sz="8" w:space="0" w:color="7F888D"/>
+              <w:left w:val="single" w:sz="8" w:space="0" w:color="7F888D"/>
+              <w:bottom w:val="single" w:sz="8" w:space="0" w:color="7F888D"/>
+              <w:right w:val="single" w:sz="8" w:space="0" w:color="7F888D"/>
+            </w:tcBorders>
+          </w:tcPr>
+          <w:p>
+            <w:pPr>
+              <w:spacing w:line="276" w:lineRule="auto"/>
+            </w:pPr>
+            <w:r>
+              <w:t>12/2/2019</w:t>
+            </w:r>
+          </w:p>
+        </w:tc>
+        <w:tc>
+          <w:tcPr>
+            <w:tcW w:w="2349" w:type="dxa"/>
+            <w:tcBorders>
+              <w:top w:val="single" w:sz="8" w:space="0" w:color="7F888D"/>
+              <w:left w:val="single" w:sz="8" w:space="0" w:color="7F888D"/>
+              <w:bottom w:val="single" w:sz="8" w:space="0" w:color="7F888D"/>
+              <w:right w:val="single" w:sz="8" w:space="0" w:color="7F888D"/>
+            </w:tcBorders>
+          </w:tcPr>
+          <w:p>
+            <w:pPr>
+              <w:spacing w:line="276" w:lineRule="auto"/>
+            </w:pPr>
+            <w:proofErr w:type="spellStart"/>
+            <w:r>
+              <w:t>Nosto</w:t>
+            </w:r>
+            <w:proofErr w:type="spellEnd"/>
+          </w:p>
+        </w:tc>
+        <w:tc>
+          <w:tcPr>
+            <w:tcW w:w="4491" w:type="dxa"/>
+            <w:tcBorders>
+              <w:top w:val="single" w:sz="8" w:space="0" w:color="7F888D"/>
+              <w:left w:val="single" w:sz="8" w:space="0" w:color="7F888D"/>
+              <w:bottom w:val="single" w:sz="8" w:space="0" w:color="7F888D"/>
+              <w:right w:val="single" w:sz="8" w:space="0" w:color="7F888D"/>
+            </w:tcBorders>
+          </w:tcPr>
+          <w:p>
+            <w:pPr>
+              <w:spacing w:line="276" w:lineRule="auto"/>
+            </w:pPr>
+            <w:r>
+              <w:t>Updated 18.10 to 19.10</w:t>
+            </w:r>
+          </w:p>
+        </w:tc>
+      </w:tr>
     </w:tbl>
     <w:p/>
     <w:p>
@@ -530,6 +629,7 @@
         <w:br w:type="page"/>
       </w:r>
       <w:r>
+        <w:lastRenderedPageBreak/>
         <w:tab/>
       </w:r>
     </w:p>
@@ -4072,6 +4172,7 @@
         <w:rPr>
           <w:b/>
         </w:rPr>
+        <w:lastRenderedPageBreak/>
         <w:t>In Scope</w:t>
       </w:r>
       <w:bookmarkEnd w:id="4"/>
@@ -4506,6 +4607,20 @@
       <w:r>
         <w:t xml:space="preserve"> into your workspace and link them to the Server Connection.</w:t>
       </w:r>
+      <w:r>
+        <w:t xml:space="preserve"> </w:t>
+      </w:r>
+      <w:proofErr w:type="spellStart"/>
+      <w:r>
+        <w:rPr>
+          <w:b/>
+        </w:rPr>
+        <w:t>int_nosto_sfra</w:t>
+      </w:r>
+      <w:proofErr w:type="spellEnd"/>
+      <w:r>
+        <w:t xml:space="preserve"> cartridge is also provided but it is not mandatory to use the cartridge as it is just representation of how the cartridge will work with SFRA.</w:t>
+      </w:r>
     </w:p>
     <w:p>
       <w:pPr>
@@ -4520,12 +4635,7 @@
         <w:t xml:space="preserve">To import </w:t>
       </w:r>
       <w:r>
-        <w:t xml:space="preserve">site’s </w:t>
-      </w:r>
-      <w:bookmarkStart w:id="19" w:name="_GoBack"/>
-      <w:bookmarkEnd w:id="19"/>
-      <w:r>
-        <w:t>metadata</w:t>
+        <w:t>site’s metadata</w:t>
       </w:r>
       <w:r>
         <w:t xml:space="preserve">, create zip file for </w:t>
@@ -4592,7 +4702,7 @@
         <w:pStyle w:val="Heading2"/>
         <w:ind w:left="720"/>
       </w:pPr>
-      <w:bookmarkStart w:id="20" w:name="_Toc530585846"/>
+      <w:bookmarkStart w:id="19" w:name="_Toc530585846"/>
       <w:r>
         <w:t>Cartridge Path for</w:t>
       </w:r>
@@ -4605,7 +4715,7 @@
       <w:r>
         <w:t>ontrollers</w:t>
       </w:r>
-      <w:bookmarkEnd w:id="20"/>
+      <w:bookmarkEnd w:id="19"/>
     </w:p>
     <w:p>
       <w:pPr>
@@ -4687,7 +4797,7 @@
           </mc:Choice>
           <mc:Fallback>
             <w:pict>
-              <v:shapetype w14:anchorId="1CA99F4E" id="_x0000_t109" coordsize="21600,21600" o:spt="109" path="m,l,21600r21600,l21600,xe">
+              <v:shapetype w14:anchorId="2E38A825" id="_x0000_t109" coordsize="21600,21600" o:spt="109" path="m,l,21600r21600,l21600,xe">
                 <v:stroke joinstyle="miter"/>
                 <v:path gradientshapeok="t" o:connecttype="rect"/>
               </v:shapetype>
@@ -4805,14 +4915,14 @@
         <w:pStyle w:val="Heading2"/>
         <w:ind w:left="720"/>
       </w:pPr>
-      <w:bookmarkStart w:id="21" w:name="_Toc530585847"/>
+      <w:bookmarkStart w:id="20" w:name="_Toc530585847"/>
       <w:r>
         <w:t>Cartridge Path f</w:t>
       </w:r>
       <w:r>
         <w:t>or SFRA</w:t>
       </w:r>
-      <w:bookmarkEnd w:id="21"/>
+      <w:bookmarkEnd w:id="20"/>
     </w:p>
     <w:p>
       <w:pPr>
@@ -4894,7 +5004,7 @@
           </mc:Choice>
           <mc:Fallback>
             <w:pict>
-              <v:shape w14:anchorId="22D7A24A" id="Flowchart: Process 48" o:spid="_x0000_s1026" type="#_x0000_t109" style="position:absolute;margin-left:3.15pt;margin-top:10.25pt;width:489.7pt;height:24pt;z-index:251650048;visibility:visible;mso-wrap-style:square;mso-width-percent:0;mso-wrap-distance-left:9pt;mso-wrap-distance-top:0;mso-wrap-distance-right:9pt;mso-wrap-distance-bottom:0;mso-position-horizontal:absolute;mso-position-horizontal-relative:margin;mso-position-vertical:absolute;mso-position-vertical-relative:text;mso-width-percent:0;mso-width-relative:margin;v-text-anchor:middle" o:gfxdata="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" filled="f" strokecolor="#0070c0">
+              <v:shape w14:anchorId="4CFCE48E" id="Flowchart: Process 48" o:spid="_x0000_s1026" type="#_x0000_t109" style="position:absolute;margin-left:3.15pt;margin-top:10.25pt;width:489.7pt;height:24pt;z-index:251650048;visibility:visible;mso-wrap-style:square;mso-width-percent:0;mso-wrap-distance-left:9pt;mso-wrap-distance-top:0;mso-wrap-distance-right:9pt;mso-wrap-distance-bottom:0;mso-position-horizontal:absolute;mso-position-horizontal-relative:margin;mso-position-vertical:absolute;mso-position-vertical-relative:text;mso-width-percent:0;mso-width-relative:margin;v-text-anchor:middle" o:gfxdata="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" filled="f" strokecolor="#0070c0">
                 <v:shadow on="t" color="black" opacity="22937f" origin=",.5" offset="0,.63889mm"/>
                 <w10:wrap anchorx="margin"/>
               </v:shape>
@@ -5001,6 +5111,57 @@
         <w:spacing w:after="0" w:line="276" w:lineRule="auto"/>
       </w:pPr>
       <w:r>
+        <w:t xml:space="preserve">Add </w:t>
+      </w:r>
+      <w:proofErr w:type="spellStart"/>
+      <w:r>
+        <w:rPr>
+          <w:b/>
+        </w:rPr>
+        <w:t>int_nosto_sfra</w:t>
+      </w:r>
+      <w:proofErr w:type="spellEnd"/>
+      <w:r>
+        <w:t xml:space="preserve"> cartridge before </w:t>
+      </w:r>
+      <w:proofErr w:type="spellStart"/>
+      <w:r>
+        <w:t>int_nosto</w:t>
+      </w:r>
+      <w:proofErr w:type="spellEnd"/>
+      <w:r>
+        <w:t xml:space="preserve"> to understand what changes are needed in the base cartridge and to understand how the cartridge works. </w:t>
+      </w:r>
+      <w:proofErr w:type="spellStart"/>
+      <w:r>
+        <w:rPr>
+          <w:b/>
+        </w:rPr>
+        <w:t>int_nosto_sfra</w:t>
+      </w:r>
+      <w:proofErr w:type="spellEnd"/>
+      <w:r>
+        <w:t xml:space="preserve"> is created just to simulate how the cartridge will work and retailers </w:t>
+      </w:r>
+      <w:proofErr w:type="gramStart"/>
+      <w:r>
+        <w:t>has to</w:t>
+      </w:r>
+      <w:proofErr w:type="gramEnd"/>
+      <w:r>
+        <w:t xml:space="preserve"> make sure similar changes are copied over to respective base cartridge as mentioned in the implementation section.</w:t>
+      </w:r>
+    </w:p>
+    <w:p>
+      <w:pPr>
+        <w:widowControl w:val="0"/>
+        <w:numPr>
+          <w:ilvl w:val="0"/>
+          <w:numId w:val="2"/>
+        </w:numPr>
+        <w:spacing w:after="0" w:line="276" w:lineRule="auto"/>
+      </w:pPr>
+      <w:r>
         <w:t>User can now make use of the cartridge.</w:t>
       </w:r>
     </w:p>
@@ -5021,16 +5182,17 @@
           <w:b/>
         </w:rPr>
       </w:pPr>
-      <w:bookmarkStart w:id="22" w:name="_4d34og8" w:colFirst="0" w:colLast="0"/>
-      <w:bookmarkStart w:id="23" w:name="_Toc530585848"/>
+      <w:bookmarkStart w:id="21" w:name="_4d34og8" w:colFirst="0" w:colLast="0"/>
+      <w:bookmarkStart w:id="22" w:name="_Toc530585848"/>
+      <w:bookmarkEnd w:id="21"/>
+      <w:r>
+        <w:rPr>
+          <w:b/>
+        </w:rPr>
+        <w:lastRenderedPageBreak/>
+        <w:t>Functional Specifications</w:t>
+      </w:r>
       <w:bookmarkEnd w:id="22"/>
-      <w:r>
-        <w:rPr>
-          <w:b/>
-        </w:rPr>
-        <w:t>Functional Specifications</w:t>
-      </w:r>
-      <w:bookmarkEnd w:id="23"/>
       <w:r>
         <w:rPr>
           <w:b/>
@@ -5148,9 +5310,9 @@
           <w:color w:val="0070C0"/>
         </w:rPr>
       </w:pPr>
-      <w:bookmarkStart w:id="24" w:name="_2s8eyo1" w:colFirst="0" w:colLast="0"/>
-      <w:bookmarkStart w:id="25" w:name="_Toc530585849"/>
-      <w:bookmarkEnd w:id="24"/>
+      <w:bookmarkStart w:id="23" w:name="_2s8eyo1" w:colFirst="0" w:colLast="0"/>
+      <w:bookmarkStart w:id="24" w:name="_Toc530585849"/>
+      <w:bookmarkEnd w:id="23"/>
       <w:r>
         <w:rPr>
           <w:rFonts w:ascii="Arial" w:eastAsia="Arial" w:hAnsi="Arial" w:cs="Arial"/>
@@ -5160,7 +5322,7 @@
         </w:rPr>
         <w:t>How Nosto works</w:t>
       </w:r>
-      <w:bookmarkEnd w:id="25"/>
+      <w:bookmarkEnd w:id="24"/>
       <w:r>
         <w:rPr>
           <w:rFonts w:ascii="Arial" w:eastAsia="Arial" w:hAnsi="Arial" w:cs="Arial"/>
@@ -5208,7 +5370,7 @@
           <w:color w:val="0070C0"/>
         </w:rPr>
       </w:pPr>
-      <w:bookmarkStart w:id="26" w:name="_Toc530585850"/>
+      <w:bookmarkStart w:id="25" w:name="_Toc530585850"/>
       <w:r>
         <w:rPr>
           <w:rFonts w:ascii="Arial" w:eastAsia="Arial" w:hAnsi="Arial" w:cs="Arial"/>
@@ -5218,7 +5380,7 @@
         </w:rPr>
         <w:t>Adding the Nosto Script</w:t>
       </w:r>
-      <w:bookmarkEnd w:id="26"/>
+      <w:bookmarkEnd w:id="25"/>
     </w:p>
     <w:p>
       <w:pPr>
@@ -5279,6 +5441,27 @@
       </w:r>
       <w:r>
         <w:t xml:space="preserve"> stores account IDs from the account list within the Nosto admin. </w:t>
+      </w:r>
+    </w:p>
+    <w:p>
+      <w:pPr>
+        <w:spacing w:after="0"/>
+      </w:pPr>
+    </w:p>
+    <w:p>
+      <w:pPr>
+        <w:spacing w:after="0"/>
+      </w:pPr>
+      <w:r>
+        <w:t xml:space="preserve">NOTE: This is handled in cartridge via site preference so no need to add this line in the </w:t>
+      </w:r>
+      <w:proofErr w:type="gramStart"/>
+      <w:r>
+        <w:t>code</w:t>
+      </w:r>
+      <w:proofErr w:type="gramEnd"/>
+      <w:r>
+        <w:t xml:space="preserve"> but this is just for reference.</w:t>
       </w:r>
     </w:p>
     <w:p>
@@ -5353,7 +5536,7 @@
           </mc:Choice>
           <mc:Fallback>
             <w:pict>
-              <v:shape w14:anchorId="338F2905" id="Flowchart: Process 49" o:spid="_x0000_s1026" type="#_x0000_t109" style="position:absolute;margin-left:-4.5pt;margin-top:18.85pt;width:489.7pt;height:24pt;z-index:251651072;visibility:visible;mso-wrap-style:square;mso-width-percent:0;mso-wrap-distance-left:9pt;mso-wrap-distance-top:0;mso-wrap-distance-right:9pt;mso-wrap-distance-bottom:0;mso-position-horizontal:absolute;mso-position-horizontal-relative:margin;mso-position-vertical:absolute;mso-position-vertical-relative:text;mso-width-percent:0;mso-width-relative:margin;v-text-anchor:middle" o:gfxdata="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" filled="f" strokecolor="#0070c0">
+              <v:shape w14:anchorId="00503433" id="Flowchart: Process 49" o:spid="_x0000_s1026" type="#_x0000_t109" style="position:absolute;margin-left:-4.5pt;margin-top:18.85pt;width:489.7pt;height:24pt;z-index:251651072;visibility:visible;mso-wrap-style:square;mso-width-percent:0;mso-wrap-distance-left:9pt;mso-wrap-distance-top:0;mso-wrap-distance-right:9pt;mso-wrap-distance-bottom:0;mso-position-horizontal:absolute;mso-position-horizontal-relative:margin;mso-position-vertical:absolute;mso-position-vertical-relative:text;mso-width-percent:0;mso-width-relative:margin;v-text-anchor:middle" o:gfxdata="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" filled="f" strokecolor="#0070c0">
                 <v:shadow on="t" color="black" opacity="22937f" origin=",.5" offset="0,.63889mm"/>
                 <w10:wrap anchorx="margin"/>
               </v:shape>
@@ -5471,7 +5654,7 @@
           <w:szCs w:val="28"/>
         </w:rPr>
       </w:pPr>
-      <w:bookmarkStart w:id="27" w:name="_Toc530585851"/>
+      <w:bookmarkStart w:id="26" w:name="_Toc530585851"/>
       <w:r>
         <w:rPr>
           <w:rFonts w:ascii="Arial" w:eastAsia="Arial" w:hAnsi="Arial" w:cs="Arial"/>
@@ -5481,7 +5664,7 @@
         </w:rPr>
         <w:t>Adding the Page Tagging</w:t>
       </w:r>
-      <w:bookmarkEnd w:id="27"/>
+      <w:bookmarkEnd w:id="26"/>
     </w:p>
     <w:p>
       <w:pPr>
@@ -5569,7 +5752,7 @@
           </mc:Choice>
           <mc:Fallback>
             <w:pict>
-              <v:shape w14:anchorId="156B8DB7" id="Flowchart: Process 24" o:spid="_x0000_s1026" type="#_x0000_t109" style="position:absolute;margin-left:-1.35pt;margin-top:17.2pt;width:489.7pt;height:24pt;z-index:251665408;visibility:visible;mso-wrap-style:square;mso-width-percent:0;mso-wrap-distance-left:9pt;mso-wrap-distance-top:0;mso-wrap-distance-right:9pt;mso-wrap-distance-bottom:0;mso-position-horizontal:absolute;mso-position-horizontal-relative:margin;mso-position-vertical:absolute;mso-position-vertical-relative:text;mso-width-percent:0;mso-width-relative:margin;v-text-anchor:middle" o:gfxdata="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" filled="f" strokecolor="#0070c0">
+              <v:shape w14:anchorId="75EC1E95" id="Flowchart: Process 24" o:spid="_x0000_s1026" type="#_x0000_t109" style="position:absolute;margin-left:-1.35pt;margin-top:17.2pt;width:489.7pt;height:24pt;z-index:251665408;visibility:visible;mso-wrap-style:square;mso-width-percent:0;mso-wrap-distance-left:9pt;mso-wrap-distance-top:0;mso-wrap-distance-right:9pt;mso-wrap-distance-bottom:0;mso-position-horizontal:absolute;mso-position-horizontal-relative:margin;mso-position-vertical:absolute;mso-position-vertical-relative:text;mso-width-percent:0;mso-width-relative:margin;v-text-anchor:middle" o:gfxdata="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" filled="f" strokecolor="#0070c0">
                 <v:shadow on="t" color="black" opacity="22937f" origin=",.5" offset="0,.63889mm"/>
                 <w10:wrap anchorx="margin"/>
               </v:shape>
@@ -5839,7 +6022,7 @@
           </mc:Choice>
           <mc:Fallback>
             <w:pict>
-              <v:shape w14:anchorId="178FC20F" id="Flowchart: Process 17" o:spid="_x0000_s1026" type="#_x0000_t109" style="position:absolute;margin-left:-2.25pt;margin-top:17pt;width:489.7pt;height:24pt;z-index:251649024;visibility:visible;mso-wrap-style:square;mso-width-percent:0;mso-wrap-distance-left:9pt;mso-wrap-distance-top:0;mso-wrap-distance-right:9pt;mso-wrap-distance-bottom:0;mso-position-horizontal:absolute;mso-position-horizontal-relative:margin;mso-position-vertical:absolute;mso-position-vertical-relative:text;mso-width-percent:0;mso-width-relative:margin;v-text-anchor:middle" o:gfxdata="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" filled="f" strokecolor="#0070c0">
+              <v:shape w14:anchorId="53078C7D" id="Flowchart: Process 17" o:spid="_x0000_s1026" type="#_x0000_t109" style="position:absolute;margin-left:-2.25pt;margin-top:17pt;width:489.7pt;height:24pt;z-index:251649024;visibility:visible;mso-wrap-style:square;mso-width-percent:0;mso-wrap-distance-left:9pt;mso-wrap-distance-top:0;mso-wrap-distance-right:9pt;mso-wrap-distance-bottom:0;mso-position-horizontal:absolute;mso-position-horizontal-relative:margin;mso-position-vertical:absolute;mso-position-vertical-relative:text;mso-width-percent:0;mso-width-relative:margin;v-text-anchor:middle" o:gfxdata="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" filled="f" strokecolor="#0070c0">
                 <v:shadow on="t" color="black" opacity="22937f" origin=",.5" offset="0,.63889mm"/>
                 <w10:wrap anchorx="margin"/>
               </v:shape>
@@ -6031,6 +6214,8 @@
     </w:p>
     <w:p>
       <w:pPr>
+        <w:pStyle w:val="Heading3"/>
+        <w:spacing w:before="320" w:after="80"/>
         <w:rPr>
           <w:rFonts w:ascii="Arial" w:eastAsia="Arial" w:hAnsi="Arial" w:cs="Arial"/>
           <w:color w:val="0070C0"/>
@@ -6038,6 +6223,7 @@
           <w:szCs w:val="28"/>
         </w:rPr>
       </w:pPr>
+      <w:bookmarkStart w:id="27" w:name="_Toc530585852"/>
       <w:r>
         <w:rPr>
           <w:rFonts w:ascii="Arial" w:eastAsia="Arial" w:hAnsi="Arial" w:cs="Arial"/>
@@ -6045,31 +6231,10 @@
           <w:sz w:val="28"/>
           <w:szCs w:val="28"/>
         </w:rPr>
-        <w:br w:type="page"/>
-      </w:r>
-    </w:p>
-    <w:p>
-      <w:pPr>
-        <w:pStyle w:val="Heading3"/>
-        <w:spacing w:before="320" w:after="80"/>
-        <w:rPr>
-          <w:rFonts w:ascii="Arial" w:eastAsia="Arial" w:hAnsi="Arial" w:cs="Arial"/>
-          <w:color w:val="0070C0"/>
-          <w:sz w:val="28"/>
-          <w:szCs w:val="28"/>
-        </w:rPr>
-      </w:pPr>
-      <w:bookmarkStart w:id="28" w:name="_Toc530585852"/>
-      <w:r>
-        <w:rPr>
-          <w:rFonts w:ascii="Arial" w:eastAsia="Arial" w:hAnsi="Arial" w:cs="Arial"/>
-          <w:color w:val="0070C0"/>
-          <w:sz w:val="28"/>
-          <w:szCs w:val="28"/>
-        </w:rPr>
+        <w:lastRenderedPageBreak/>
         <w:t>Adding the Product Tagging</w:t>
       </w:r>
-      <w:bookmarkEnd w:id="28"/>
+      <w:bookmarkEnd w:id="27"/>
     </w:p>
     <w:p>
       <w:pPr>
@@ -6236,7 +6401,7 @@
           </mc:Choice>
           <mc:Fallback>
             <w:pict>
-              <v:shape w14:anchorId="4EBB71D0" id="Flowchart: Process 58" o:spid="_x0000_s1026" type="#_x0000_t109" style="position:absolute;margin-left:-7.35pt;margin-top:16.25pt;width:513.75pt;height:591pt;z-index:251656192;visibility:visible;mso-wrap-style:square;mso-width-percent:0;mso-height-percent:0;mso-wrap-distance-left:9pt;mso-wrap-distance-top:0;mso-wrap-distance-right:9pt;mso-wrap-distance-bottom:0;mso-position-horizontal:absolute;mso-position-horizontal-relative:margin;mso-position-vertical:absolute;mso-position-vertical-relative:text;mso-width-percent:0;mso-height-percent:0;mso-width-relative:margin;mso-height-relative:margin;v-text-anchor:middle" o:gfxdata="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" filled="f" strokecolor="#0070c0">
+              <v:shape w14:anchorId="0698F973" id="Flowchart: Process 58" o:spid="_x0000_s1026" type="#_x0000_t109" style="position:absolute;margin-left:-7.35pt;margin-top:16.25pt;width:513.75pt;height:591pt;z-index:251656192;visibility:visible;mso-wrap-style:square;mso-width-percent:0;mso-height-percent:0;mso-wrap-distance-left:9pt;mso-wrap-distance-top:0;mso-wrap-distance-right:9pt;mso-wrap-distance-bottom:0;mso-position-horizontal:absolute;mso-position-horizontal-relative:margin;mso-position-vertical:absolute;mso-position-vertical-relative:text;mso-width-percent:0;mso-height-percent:0;mso-width-relative:margin;mso-height-relative:margin;v-text-anchor:middle" o:gfxdata="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" filled="f" strokecolor="#0070c0">
                 <v:shadow on="t" color="black" opacity="22937f" origin=",.5" offset="0,.63889mm"/>
                 <w10:wrap anchorx="margin"/>
               </v:shape>
@@ -11094,6 +11259,7 @@
           <w:b/>
           <w:noProof/>
         </w:rPr>
+        <w:lastRenderedPageBreak/>
         <mc:AlternateContent>
           <mc:Choice Requires="wps">
             <w:drawing>
@@ -11163,7 +11329,7 @@
           </mc:Choice>
           <mc:Fallback>
             <w:pict>
-              <v:shape w14:anchorId="5746A394" id="Flowchart: Process 26" o:spid="_x0000_s1026" type="#_x0000_t109" style="position:absolute;margin-left:-5.85pt;margin-top:-1pt;width:510pt;height:81pt;z-index:251655168;visibility:visible;mso-wrap-style:square;mso-width-percent:0;mso-height-percent:0;mso-wrap-distance-left:9pt;mso-wrap-distance-top:0;mso-wrap-distance-right:9pt;mso-wrap-distance-bottom:0;mso-position-horizontal:absolute;mso-position-horizontal-relative:margin;mso-position-vertical:absolute;mso-position-vertical-relative:text;mso-width-percent:0;mso-height-percent:0;mso-width-relative:margin;mso-height-relative:margin;v-text-anchor:middle" o:gfxdata="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" filled="f" strokecolor="#0070c0">
+              <v:shape w14:anchorId="36970AC4" id="Flowchart: Process 26" o:spid="_x0000_s1026" type="#_x0000_t109" style="position:absolute;margin-left:-5.85pt;margin-top:-1pt;width:510pt;height:81pt;z-index:251655168;visibility:visible;mso-wrap-style:square;mso-width-percent:0;mso-height-percent:0;mso-wrap-distance-left:9pt;mso-wrap-distance-top:0;mso-wrap-distance-right:9pt;mso-wrap-distance-bottom:0;mso-position-horizontal:absolute;mso-position-horizontal-relative:margin;mso-position-vertical:absolute;mso-position-vertical-relative:text;mso-width-percent:0;mso-height-percent:0;mso-width-relative:margin;mso-height-relative:margin;v-text-anchor:middle" o:gfxdata="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" filled="f" strokecolor="#0070c0">
                 <v:shadow on="t" color="black" opacity="22937f" origin=",.5" offset="0,.63889mm"/>
                 <w10:wrap anchorx="margin"/>
               </v:shape>
@@ -11848,7 +12014,7 @@
           <w:szCs w:val="28"/>
         </w:rPr>
       </w:pPr>
-      <w:bookmarkStart w:id="29" w:name="_Toc530585853"/>
+      <w:bookmarkStart w:id="28" w:name="_Toc530585853"/>
       <w:r>
         <w:rPr>
           <w:rFonts w:ascii="Arial" w:eastAsia="Arial" w:hAnsi="Arial" w:cs="Arial"/>
@@ -11858,7 +12024,7 @@
         </w:rPr>
         <w:t>Adding the Category/ Brand Tagging</w:t>
       </w:r>
-      <w:bookmarkEnd w:id="29"/>
+      <w:bookmarkEnd w:id="28"/>
     </w:p>
     <w:p>
       <w:pPr>
@@ -11967,7 +12133,7 @@
           </mc:Choice>
           <mc:Fallback>
             <w:pict>
-              <v:shape w14:anchorId="5567B5CD" id="Flowchart: Process 50" o:spid="_x0000_s1026" type="#_x0000_t109" style="position:absolute;margin-left:-2.85pt;margin-top:16.95pt;width:513pt;height:37.5pt;z-index:251652096;visibility:visible;mso-wrap-style:square;mso-width-percent:0;mso-height-percent:0;mso-wrap-distance-left:9pt;mso-wrap-distance-top:0;mso-wrap-distance-right:9pt;mso-wrap-distance-bottom:0;mso-position-horizontal:absolute;mso-position-horizontal-relative:margin;mso-position-vertical:absolute;mso-position-vertical-relative:text;mso-width-percent:0;mso-height-percent:0;mso-width-relative:margin;mso-height-relative:margin;v-text-anchor:middle" o:gfxdata="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" filled="f" strokecolor="#0070c0">
+              <v:shape w14:anchorId="3BB2ABF9" id="Flowchart: Process 50" o:spid="_x0000_s1026" type="#_x0000_t109" style="position:absolute;margin-left:-2.85pt;margin-top:16.95pt;width:513pt;height:37.5pt;z-index:251652096;visibility:visible;mso-wrap-style:square;mso-width-percent:0;mso-height-percent:0;mso-wrap-distance-left:9pt;mso-wrap-distance-top:0;mso-wrap-distance-right:9pt;mso-wrap-distance-bottom:0;mso-position-horizontal:absolute;mso-position-horizontal-relative:margin;mso-position-vertical:absolute;mso-position-vertical-relative:text;mso-width-percent:0;mso-height-percent:0;mso-width-relative:margin;mso-height-relative:margin;v-text-anchor:middle" o:gfxdata="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" filled="f" strokecolor="#0070c0">
                 <v:shadow on="t" color="black" opacity="22937f" origin=",.5" offset="0,.63889mm"/>
                 <w10:wrap anchorx="margin"/>
               </v:shape>
@@ -12437,7 +12603,7 @@
           </mc:Choice>
           <mc:Fallback>
             <w:pict>
-              <v:shape w14:anchorId="32C7F54C" id="Flowchart: Process 51" o:spid="_x0000_s1026" type="#_x0000_t109" style="position:absolute;margin-left:-4.35pt;margin-top:16pt;width:514.5pt;height:37.5pt;z-index:251653120;visibility:visible;mso-wrap-style:square;mso-width-percent:0;mso-height-percent:0;mso-wrap-distance-left:9pt;mso-wrap-distance-top:0;mso-wrap-distance-right:9pt;mso-wrap-distance-bottom:0;mso-position-horizontal:absolute;mso-position-horizontal-relative:margin;mso-position-vertical:absolute;mso-position-vertical-relative:text;mso-width-percent:0;mso-height-percent:0;mso-width-relative:margin;mso-height-relative:margin;v-text-anchor:middle" o:gfxdata="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" filled="f" strokecolor="#0070c0">
+              <v:shape w14:anchorId="205CFF60" id="Flowchart: Process 51" o:spid="_x0000_s1026" type="#_x0000_t109" style="position:absolute;margin-left:-4.35pt;margin-top:16pt;width:514.5pt;height:37.5pt;z-index:251653120;visibility:visible;mso-wrap-style:square;mso-width-percent:0;mso-height-percent:0;mso-wrap-distance-left:9pt;mso-wrap-distance-top:0;mso-wrap-distance-right:9pt;mso-wrap-distance-bottom:0;mso-position-horizontal:absolute;mso-position-horizontal-relative:margin;mso-position-vertical:absolute;mso-position-vertical-relative:text;mso-width-percent:0;mso-height-percent:0;mso-width-relative:margin;mso-height-relative:margin;v-text-anchor:middle" o:gfxdata="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" filled="f" strokecolor="#0070c0">
                 <v:shadow on="t" color="black" opacity="22937f" origin=",.5" offset="0,.63889mm"/>
                 <w10:wrap anchorx="margin"/>
               </v:shape>
@@ -12831,7 +12997,7 @@
           <w:szCs w:val="28"/>
         </w:rPr>
       </w:pPr>
-      <w:bookmarkStart w:id="30" w:name="_Toc530585854"/>
+      <w:bookmarkStart w:id="29" w:name="_Toc530585854"/>
       <w:r>
         <w:rPr>
           <w:rFonts w:ascii="Arial" w:eastAsia="Arial" w:hAnsi="Arial" w:cs="Arial"/>
@@ -12841,7 +13007,7 @@
         </w:rPr>
         <w:t>Adding the Cart Tagging</w:t>
       </w:r>
-      <w:bookmarkEnd w:id="30"/>
+      <w:bookmarkEnd w:id="29"/>
     </w:p>
     <w:p/>
     <w:p>
@@ -12930,7 +13096,7 @@
           </mc:Choice>
           <mc:Fallback>
             <w:pict>
-              <v:shape w14:anchorId="768E7A1F" id="Flowchart: Process 52" o:spid="_x0000_s1026" type="#_x0000_t109" style="position:absolute;margin-left:-2.85pt;margin-top:62pt;width:510pt;height:117.75pt;z-index:251659264;visibility:visible;mso-wrap-style:square;mso-width-percent:0;mso-height-percent:0;mso-wrap-distance-left:9pt;mso-wrap-distance-top:0;mso-wrap-distance-right:9pt;mso-wrap-distance-bottom:0;mso-position-horizontal:absolute;mso-position-horizontal-relative:margin;mso-position-vertical:absolute;mso-position-vertical-relative:text;mso-width-percent:0;mso-height-percent:0;mso-width-relative:margin;mso-height-relative:margin;v-text-anchor:middle" o:gfxdata="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" filled="f" strokecolor="#0070c0">
+              <v:shape w14:anchorId="6D98B3D1" id="Flowchart: Process 52" o:spid="_x0000_s1026" type="#_x0000_t109" style="position:absolute;margin-left:-2.85pt;margin-top:62pt;width:510pt;height:117.75pt;z-index:251659264;visibility:visible;mso-wrap-style:square;mso-width-percent:0;mso-height-percent:0;mso-wrap-distance-left:9pt;mso-wrap-distance-top:0;mso-wrap-distance-right:9pt;mso-wrap-distance-bottom:0;mso-position-horizontal:absolute;mso-position-horizontal-relative:margin;mso-position-vertical:absolute;mso-position-vertical-relative:text;mso-width-percent:0;mso-height-percent:0;mso-width-relative:margin;mso-height-relative:margin;v-text-anchor:middle" o:gfxdata="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" filled="f" strokecolor="#0070c0">
                 <v:shadow on="t" color="black" opacity="22937f" origin=",.5" offset="0,.63889mm"/>
                 <w10:wrap anchorx="margin"/>
               </v:shape>
@@ -13933,6 +14099,7 @@
           <w:b/>
           <w:noProof/>
         </w:rPr>
+        <w:lastRenderedPageBreak/>
         <mc:AlternateContent>
           <mc:Choice Requires="wps">
             <w:drawing>
@@ -14002,7 +14169,7 @@
           </mc:Choice>
           <mc:Fallback>
             <w:pict>
-              <v:shape w14:anchorId="018E2CF1" id="Flowchart: Process 27" o:spid="_x0000_s1026" type="#_x0000_t109" style="position:absolute;margin-left:-4.35pt;margin-top:-1.15pt;width:510pt;height:116.25pt;z-index:251662336;visibility:visible;mso-wrap-style:square;mso-width-percent:0;mso-height-percent:0;mso-wrap-distance-left:9pt;mso-wrap-distance-top:0;mso-wrap-distance-right:9pt;mso-wrap-distance-bottom:0;mso-position-horizontal:absolute;mso-position-horizontal-relative:margin;mso-position-vertical:absolute;mso-position-vertical-relative:text;mso-width-percent:0;mso-height-percent:0;mso-width-relative:margin;mso-height-relative:margin;v-text-anchor:middle" o:gfxdata="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" filled="f" strokecolor="#0070c0">
+              <v:shape w14:anchorId="0951BA06" id="Flowchart: Process 27" o:spid="_x0000_s1026" type="#_x0000_t109" style="position:absolute;margin-left:-4.35pt;margin-top:-1.15pt;width:510pt;height:116.25pt;z-index:251662336;visibility:visible;mso-wrap-style:square;mso-width-percent:0;mso-height-percent:0;mso-wrap-distance-left:9pt;mso-wrap-distance-top:0;mso-wrap-distance-right:9pt;mso-wrap-distance-bottom:0;mso-position-horizontal:absolute;mso-position-horizontal-relative:margin;mso-position-vertical:absolute;mso-position-vertical-relative:text;mso-width-percent:0;mso-height-percent:0;mso-width-relative:margin;mso-height-relative:margin;v-text-anchor:middle" o:gfxdata="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" filled="f" strokecolor="#0070c0">
                 <v:shadow on="t" color="black" opacity="22937f" origin=",.5" offset="0,.63889mm"/>
                 <w10:wrap anchorx="margin"/>
               </v:shape>
@@ -14835,7 +15002,7 @@
           <w:szCs w:val="28"/>
         </w:rPr>
       </w:pPr>
-      <w:bookmarkStart w:id="31" w:name="_Toc530585855"/>
+      <w:bookmarkStart w:id="30" w:name="_Toc530585855"/>
       <w:r>
         <w:rPr>
           <w:rFonts w:ascii="Arial" w:eastAsia="Arial" w:hAnsi="Arial" w:cs="Arial"/>
@@ -14845,7 +15012,7 @@
         </w:rPr>
         <w:t>Adding the Order Tagging</w:t>
       </w:r>
-      <w:bookmarkEnd w:id="31"/>
+      <w:bookmarkEnd w:id="30"/>
     </w:p>
     <w:p>
       <w:pPr>
@@ -14938,7 +15105,7 @@
           </mc:Choice>
           <mc:Fallback>
             <w:pict>
-              <v:shape w14:anchorId="6214604B" id="Flowchart: Process 53" o:spid="_x0000_s1026" type="#_x0000_t109" style="position:absolute;margin-left:-3.6pt;margin-top:14.05pt;width:489.7pt;height:402pt;z-index:251664384;visibility:visible;mso-wrap-style:square;mso-width-percent:0;mso-height-percent:0;mso-wrap-distance-left:9pt;mso-wrap-distance-top:0;mso-wrap-distance-right:9pt;mso-wrap-distance-bottom:0;mso-position-horizontal:absolute;mso-position-horizontal-relative:margin;mso-position-vertical:absolute;mso-position-vertical-relative:text;mso-width-percent:0;mso-height-percent:0;mso-width-relative:margin;mso-height-relative:margin;v-text-anchor:middle" o:gfxdata="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" filled="f" strokecolor="#0070c0">
+              <v:shape w14:anchorId="2AA41C00" id="Flowchart: Process 53" o:spid="_x0000_s1026" type="#_x0000_t109" style="position:absolute;margin-left:-3.6pt;margin-top:14.05pt;width:489.7pt;height:402pt;z-index:251664384;visibility:visible;mso-wrap-style:square;mso-width-percent:0;mso-height-percent:0;mso-wrap-distance-left:9pt;mso-wrap-distance-top:0;mso-wrap-distance-right:9pt;mso-wrap-distance-bottom:0;mso-position-horizontal:absolute;mso-position-horizontal-relative:margin;mso-position-vertical:absolute;mso-position-vertical-relative:text;mso-width-percent:0;mso-height-percent:0;mso-width-relative:margin;mso-height-relative:margin;v-text-anchor:middle" o:gfxdata="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" filled="f" strokecolor="#0070c0">
                 <v:shadow on="t" color="black" opacity="22937f" origin=",.5" offset="0,.63889mm"/>
                 <w10:wrap anchorx="margin"/>
               </v:shape>
@@ -17992,7 +18159,7 @@
           <w:szCs w:val="28"/>
         </w:rPr>
       </w:pPr>
-      <w:bookmarkStart w:id="32" w:name="_Toc530585856"/>
+      <w:bookmarkStart w:id="31" w:name="_Toc530585856"/>
       <w:r>
         <w:rPr>
           <w:rFonts w:ascii="Arial" w:eastAsia="Arial" w:hAnsi="Arial" w:cs="Arial"/>
@@ -18038,7 +18205,7 @@
         </w:rPr>
         <w:t>nformation</w:t>
       </w:r>
-      <w:bookmarkEnd w:id="32"/>
+      <w:bookmarkEnd w:id="31"/>
     </w:p>
     <w:p>
       <w:pPr>
@@ -18147,7 +18314,7 @@
           </mc:Choice>
           <mc:Fallback>
             <w:pict>
-              <v:shape w14:anchorId="37B2A059" id="Flowchart: Process 54" o:spid="_x0000_s1026" type="#_x0000_t109" style="position:absolute;margin-left:-12.6pt;margin-top:13.25pt;width:489.7pt;height:48.75pt;z-index:251666432;visibility:visible;mso-wrap-style:square;mso-width-percent:0;mso-height-percent:0;mso-wrap-distance-left:9pt;mso-wrap-distance-top:0;mso-wrap-distance-right:9pt;mso-wrap-distance-bottom:0;mso-position-horizontal:absolute;mso-position-horizontal-relative:margin;mso-position-vertical:absolute;mso-position-vertical-relative:text;mso-width-percent:0;mso-height-percent:0;mso-width-relative:margin;mso-height-relative:margin;v-text-anchor:middle" o:gfxdata="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" filled="f" strokecolor="#0070c0">
+              <v:shape w14:anchorId="1D39154A" id="Flowchart: Process 54" o:spid="_x0000_s1026" type="#_x0000_t109" style="position:absolute;margin-left:-12.6pt;margin-top:13.25pt;width:489.7pt;height:48.75pt;z-index:251666432;visibility:visible;mso-wrap-style:square;mso-width-percent:0;mso-height-percent:0;mso-wrap-distance-left:9pt;mso-wrap-distance-top:0;mso-wrap-distance-right:9pt;mso-wrap-distance-bottom:0;mso-position-horizontal:absolute;mso-position-horizontal-relative:margin;mso-position-vertical:absolute;mso-position-vertical-relative:text;mso-width-percent:0;mso-height-percent:0;mso-width-relative:margin;mso-height-relative:margin;v-text-anchor:middle" o:gfxdata="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" filled="f" strokecolor="#0070c0">
                 <v:shadow on="t" color="black" opacity="22937f" origin=",.5" offset="0,.63889mm"/>
                 <w10:wrap anchorx="margin"/>
               </v:shape>
@@ -18544,7 +18711,7 @@
           </mc:Choice>
           <mc:Fallback>
             <w:pict>
-              <v:shape w14:anchorId="51F8348F" id="Flowchart: Process 55" o:spid="_x0000_s1026" type="#_x0000_t109" style="position:absolute;margin-left:-5.85pt;margin-top:18.25pt;width:489.7pt;height:48.75pt;z-index:251667456;visibility:visible;mso-wrap-style:square;mso-width-percent:0;mso-height-percent:0;mso-wrap-distance-left:9pt;mso-wrap-distance-top:0;mso-wrap-distance-right:9pt;mso-wrap-distance-bottom:0;mso-position-horizontal:absolute;mso-position-horizontal-relative:margin;mso-position-vertical:absolute;mso-position-vertical-relative:text;mso-width-percent:0;mso-height-percent:0;mso-width-relative:margin;mso-height-relative:margin;v-text-anchor:middle" o:gfxdata="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" filled="f" strokecolor="#0070c0">
+              <v:shape w14:anchorId="5EF2E44F" id="Flowchart: Process 55" o:spid="_x0000_s1026" type="#_x0000_t109" style="position:absolute;margin-left:-5.85pt;margin-top:18.25pt;width:489.7pt;height:48.75pt;z-index:251667456;visibility:visible;mso-wrap-style:square;mso-width-percent:0;mso-height-percent:0;mso-wrap-distance-left:9pt;mso-wrap-distance-top:0;mso-wrap-distance-right:9pt;mso-wrap-distance-bottom:0;mso-position-horizontal:absolute;mso-position-horizontal-relative:margin;mso-position-vertical:absolute;mso-position-vertical-relative:text;mso-width-percent:0;mso-height-percent:0;mso-width-relative:margin;mso-height-relative:margin;v-text-anchor:middle" o:gfxdata="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" filled="f" strokecolor="#0070c0">
                 <v:shadow on="t" color="black" opacity="22937f" origin=",.5" offset="0,.63889mm"/>
                 <w10:wrap anchorx="margin"/>
               </v:shape>
@@ -19074,67 +19241,68 @@
           <w:szCs w:val="32"/>
         </w:rPr>
       </w:pPr>
-      <w:bookmarkStart w:id="33" w:name="_3rdcrjn" w:colFirst="0" w:colLast="0"/>
+      <w:bookmarkStart w:id="32" w:name="_3rdcrjn" w:colFirst="0" w:colLast="0"/>
+      <w:bookmarkEnd w:id="32"/>
+      <w:r>
+        <w:rPr>
+          <w:b/>
+        </w:rPr>
+        <w:br w:type="page"/>
+      </w:r>
+    </w:p>
+    <w:p>
+      <w:pPr>
+        <w:pStyle w:val="Heading1"/>
+        <w:rPr>
+          <w:b/>
+        </w:rPr>
+      </w:pPr>
+      <w:bookmarkStart w:id="33" w:name="_Toc530585857"/>
+      <w:r>
+        <w:rPr>
+          <w:b/>
+        </w:rPr>
+        <w:lastRenderedPageBreak/>
+        <w:t>Site Configurations</w:t>
+      </w:r>
       <w:bookmarkEnd w:id="33"/>
-      <w:r>
-        <w:rPr>
-          <w:b/>
-        </w:rPr>
-        <w:br w:type="page"/>
-      </w:r>
-    </w:p>
-    <w:p>
-      <w:pPr>
-        <w:pStyle w:val="Heading1"/>
-        <w:rPr>
-          <w:b/>
-        </w:rPr>
-      </w:pPr>
-      <w:bookmarkStart w:id="34" w:name="_Toc530585857"/>
-      <w:r>
-        <w:rPr>
-          <w:b/>
-        </w:rPr>
-        <w:t>Site Configurations</w:t>
+    </w:p>
+    <w:p>
+      <w:pPr>
+        <w:pStyle w:val="Heading2"/>
+      </w:pPr>
+      <w:bookmarkStart w:id="34" w:name="_Toc530585858"/>
+      <w:r>
+        <w:t>Merchant Tools</w:t>
       </w:r>
       <w:bookmarkEnd w:id="34"/>
     </w:p>
     <w:p>
-      <w:pPr>
-        <w:pStyle w:val="Heading2"/>
-      </w:pPr>
-      <w:bookmarkStart w:id="35" w:name="_Toc530585858"/>
-      <w:r>
-        <w:t>Merchant Tools</w:t>
+      <w:r>
+        <w:t xml:space="preserve">Merchant Tools section is used to manage site specific aspects for the application. Here user can manage site specific configurations of </w:t>
+      </w:r>
+      <w:r>
+        <w:t>Nosto</w:t>
+      </w:r>
+      <w:r>
+        <w:t>.</w:t>
+      </w:r>
+    </w:p>
+    <w:p>
+      <w:pPr>
+        <w:pStyle w:val="Heading3"/>
+      </w:pPr>
+      <w:bookmarkStart w:id="35" w:name="_Toc520127181"/>
+      <w:bookmarkStart w:id="36" w:name="_Toc520127337"/>
+      <w:bookmarkStart w:id="37" w:name="_Toc521588045"/>
+      <w:bookmarkStart w:id="38" w:name="_Toc530585859"/>
+      <w:r>
+        <w:t>Custom Preferences</w:t>
       </w:r>
       <w:bookmarkEnd w:id="35"/>
-    </w:p>
-    <w:p>
-      <w:r>
-        <w:t xml:space="preserve">Merchant Tools section is used to manage site specific aspects for the application. Here user can manage site specific configurations of </w:t>
-      </w:r>
-      <w:r>
-        <w:t>Nosto</w:t>
-      </w:r>
-      <w:r>
-        <w:t>.</w:t>
-      </w:r>
-    </w:p>
-    <w:p>
-      <w:pPr>
-        <w:pStyle w:val="Heading3"/>
-      </w:pPr>
-      <w:bookmarkStart w:id="36" w:name="_Toc520127181"/>
-      <w:bookmarkStart w:id="37" w:name="_Toc520127337"/>
-      <w:bookmarkStart w:id="38" w:name="_Toc521588045"/>
-      <w:bookmarkStart w:id="39" w:name="_Toc530585859"/>
-      <w:r>
-        <w:t>Custom Preferences</w:t>
-      </w:r>
       <w:bookmarkEnd w:id="36"/>
       <w:bookmarkEnd w:id="37"/>
       <w:bookmarkEnd w:id="38"/>
-      <w:bookmarkEnd w:id="39"/>
     </w:p>
     <w:p>
       <w:r>
@@ -19430,11 +19598,11 @@
       <w:pPr>
         <w:pStyle w:val="Heading3"/>
       </w:pPr>
-      <w:bookmarkStart w:id="40" w:name="_Toc530585860"/>
+      <w:bookmarkStart w:id="39" w:name="_Toc530585860"/>
       <w:r>
         <w:t>Nosto Brand Configuration (Category Level)</w:t>
       </w:r>
-      <w:bookmarkEnd w:id="40"/>
+      <w:bookmarkEnd w:id="39"/>
     </w:p>
     <w:p/>
     <w:p>
@@ -19554,6 +19722,7 @@
         <w:rPr>
           <w:noProof/>
         </w:rPr>
+        <w:lastRenderedPageBreak/>
         <w:drawing>
           <wp:inline distT="0" distB="0" distL="0" distR="0">
             <wp:extent cx="5041852" cy="4219575"/>
@@ -19619,6 +19788,7 @@
         <w:br w:type="page"/>
       </w:r>
       <w:r>
+        <w:lastRenderedPageBreak/>
         <w:t>Edit targeted category &gt; Open Category Attribute tab</w:t>
       </w:r>
     </w:p>
@@ -19726,54 +19896,69 @@
       <w:pPr>
         <w:pStyle w:val="Heading1"/>
       </w:pPr>
-      <w:bookmarkStart w:id="41" w:name="_Toc530585861"/>
+      <w:bookmarkStart w:id="40" w:name="_Toc530585861"/>
       <w:r>
         <w:rPr>
           <w:b/>
         </w:rPr>
+        <w:lastRenderedPageBreak/>
         <w:t>Customized Code</w:t>
       </w:r>
+      <w:bookmarkEnd w:id="40"/>
+      <w:r>
+        <w:t xml:space="preserve"> </w:t>
+      </w:r>
+    </w:p>
+    <w:p/>
+    <w:p>
+      <w:pPr>
+        <w:pStyle w:val="Heading2"/>
+      </w:pPr>
+      <w:bookmarkStart w:id="41" w:name="_k4dao5jbzmpd" w:colFirst="0" w:colLast="0"/>
+      <w:bookmarkStart w:id="42" w:name="_Toc530585862"/>
       <w:bookmarkEnd w:id="41"/>
       <w:r>
+        <w:rPr>
+          <w:u w:val="single"/>
+        </w:rPr>
+        <w:t>Controller Implementation</w:t>
+      </w:r>
+      <w:bookmarkEnd w:id="42"/>
+      <w:r>
+        <w:rPr>
+          <w:u w:val="single"/>
+        </w:rPr>
         <w:t xml:space="preserve"> </w:t>
       </w:r>
     </w:p>
-    <w:p/>
-    <w:p>
-      <w:pPr>
-        <w:pStyle w:val="Heading2"/>
-        <w:rPr>
+    <w:p>
+      <w:r>
+        <w:rPr>
+          <w:b/>
           <w:u w:val="single"/>
         </w:rPr>
-      </w:pPr>
-      <w:bookmarkStart w:id="42" w:name="_k4dao5jbzmpd" w:colFirst="0" w:colLast="0"/>
-      <w:bookmarkStart w:id="43" w:name="_Toc530585862"/>
-      <w:bookmarkEnd w:id="42"/>
-      <w:r>
-        <w:rPr>
-          <w:u w:val="single"/>
-        </w:rPr>
-        <w:t>Controller Implementation</w:t>
-      </w:r>
+        <w:t>NOTE</w:t>
+      </w:r>
+      <w:r>
+        <w:t xml:space="preserve">: Path for files given below is based on SG but retailer </w:t>
+      </w:r>
+      <w:r>
+        <w:t>must</w:t>
+      </w:r>
+      <w:r>
+        <w:t xml:space="preserve"> make sure they are adding the code in their relevant cartridge.</w:t>
+      </w:r>
+    </w:p>
+    <w:p>
+      <w:pPr>
+        <w:pStyle w:val="Heading3"/>
+        <w:rPr>
+          <w:b/>
+        </w:rPr>
+      </w:pPr>
+      <w:bookmarkStart w:id="43" w:name="_sqyw64" w:colFirst="0" w:colLast="0"/>
+      <w:bookmarkStart w:id="44" w:name="_Toc530585863"/>
       <w:bookmarkEnd w:id="43"/>
-      <w:r>
-        <w:rPr>
-          <w:u w:val="single"/>
-        </w:rPr>
-        <w:t xml:space="preserve"> </w:t>
-      </w:r>
-    </w:p>
-    <w:p/>
-    <w:p>
-      <w:pPr>
-        <w:pStyle w:val="Heading3"/>
-        <w:rPr>
-          <w:b/>
-        </w:rPr>
-      </w:pPr>
-      <w:bookmarkStart w:id="44" w:name="_sqyw64" w:colFirst="0" w:colLast="0"/>
-      <w:bookmarkStart w:id="45" w:name="_Toc530585863"/>
-      <w:bookmarkEnd w:id="44"/>
       <w:proofErr w:type="spellStart"/>
       <w:proofErr w:type="gramStart"/>
       <w:r>
@@ -19782,7 +19967,7 @@
         </w:rPr>
         <w:t>htmlhead.isml</w:t>
       </w:r>
-      <w:bookmarkEnd w:id="45"/>
+      <w:bookmarkEnd w:id="44"/>
       <w:proofErr w:type="spellEnd"/>
       <w:proofErr w:type="gramEnd"/>
     </w:p>
@@ -19943,7 +20128,7 @@
           <w:b/>
         </w:rPr>
       </w:pPr>
-      <w:bookmarkStart w:id="46" w:name="_Toc530585864"/>
+      <w:bookmarkStart w:id="45" w:name="_Toc530585864"/>
       <w:proofErr w:type="spellStart"/>
       <w:r>
         <w:rPr>
@@ -19958,7 +20143,7 @@
         </w:rPr>
         <w:t>storefront.isml</w:t>
       </w:r>
-      <w:bookmarkEnd w:id="46"/>
+      <w:bookmarkEnd w:id="45"/>
       <w:proofErr w:type="spellEnd"/>
       <w:proofErr w:type="gramEnd"/>
     </w:p>
@@ -20236,6 +20421,7 @@
           <w:sz w:val="22"/>
           <w:szCs w:val="22"/>
         </w:rPr>
+        <w:lastRenderedPageBreak/>
         <w:t>&lt;</w:t>
       </w:r>
       <w:proofErr w:type="spellStart"/>
@@ -20287,7 +20473,7 @@
           <w:b/>
         </w:rPr>
       </w:pPr>
-      <w:bookmarkStart w:id="47" w:name="_Toc530585865"/>
+      <w:bookmarkStart w:id="46" w:name="_Toc530585865"/>
       <w:proofErr w:type="spellStart"/>
       <w:r>
         <w:rPr>
@@ -20302,7 +20488,7 @@
         </w:rPr>
         <w:t>cart.isml</w:t>
       </w:r>
-      <w:bookmarkEnd w:id="47"/>
+      <w:bookmarkEnd w:id="46"/>
       <w:proofErr w:type="spellEnd"/>
       <w:proofErr w:type="gramEnd"/>
     </w:p>
@@ -20631,9 +20817,9 @@
           <w:b/>
         </w:rPr>
       </w:pPr>
-      <w:bookmarkStart w:id="48" w:name="_p06tsqeztkbk" w:colFirst="0" w:colLast="0"/>
-      <w:bookmarkStart w:id="49" w:name="_Toc530585866"/>
-      <w:bookmarkEnd w:id="48"/>
+      <w:bookmarkStart w:id="47" w:name="_p06tsqeztkbk" w:colFirst="0" w:colLast="0"/>
+      <w:bookmarkStart w:id="48" w:name="_Toc530585866"/>
+      <w:bookmarkEnd w:id="47"/>
       <w:proofErr w:type="spellStart"/>
       <w:proofErr w:type="gramStart"/>
       <w:r>
@@ -20642,7 +20828,7 @@
         </w:rPr>
         <w:t>footer.isml</w:t>
       </w:r>
-      <w:bookmarkEnd w:id="49"/>
+      <w:bookmarkEnd w:id="48"/>
       <w:proofErr w:type="spellEnd"/>
       <w:proofErr w:type="gramEnd"/>
     </w:p>
@@ -20853,24 +21039,24 @@
           <w:b/>
         </w:rPr>
       </w:pPr>
-      <w:bookmarkStart w:id="50" w:name="_dqz23zn753kk" w:colFirst="0" w:colLast="0"/>
-      <w:bookmarkStart w:id="51" w:name="_Toc530585867"/>
+      <w:bookmarkStart w:id="49" w:name="_dqz23zn753kk" w:colFirst="0" w:colLast="0"/>
+      <w:bookmarkStart w:id="50" w:name="_Toc530585867"/>
+      <w:bookmarkEnd w:id="49"/>
+      <w:proofErr w:type="spellStart"/>
+      <w:r>
+        <w:rPr>
+          <w:b/>
+        </w:rPr>
+        <w:t>pt_</w:t>
+      </w:r>
+      <w:proofErr w:type="gramStart"/>
+      <w:r>
+        <w:rPr>
+          <w:b/>
+        </w:rPr>
+        <w:t>productdetails.isml</w:t>
+      </w:r>
       <w:bookmarkEnd w:id="50"/>
-      <w:proofErr w:type="spellStart"/>
-      <w:r>
-        <w:rPr>
-          <w:b/>
-        </w:rPr>
-        <w:t>pt_</w:t>
-      </w:r>
-      <w:proofErr w:type="gramStart"/>
-      <w:r>
-        <w:rPr>
-          <w:b/>
-        </w:rPr>
-        <w:t>productdetails.isml</w:t>
-      </w:r>
-      <w:bookmarkEnd w:id="51"/>
       <w:proofErr w:type="spellEnd"/>
       <w:proofErr w:type="gramEnd"/>
     </w:p>
@@ -21059,24 +21245,24 @@
           <w:b/>
         </w:rPr>
       </w:pPr>
-      <w:bookmarkStart w:id="52" w:name="_3p9pwk1nfqk6" w:colFirst="0" w:colLast="0"/>
-      <w:bookmarkStart w:id="53" w:name="_Toc530585868"/>
+      <w:bookmarkStart w:id="51" w:name="_3p9pwk1nfqk6" w:colFirst="0" w:colLast="0"/>
+      <w:bookmarkStart w:id="52" w:name="_Toc530585868"/>
+      <w:bookmarkEnd w:id="51"/>
+      <w:proofErr w:type="spellStart"/>
+      <w:r>
+        <w:rPr>
+          <w:b/>
+        </w:rPr>
+        <w:t>pt_</w:t>
+      </w:r>
+      <w:proofErr w:type="gramStart"/>
+      <w:r>
+        <w:rPr>
+          <w:b/>
+        </w:rPr>
+        <w:t>categorylanding.isml</w:t>
+      </w:r>
       <w:bookmarkEnd w:id="52"/>
-      <w:proofErr w:type="spellStart"/>
-      <w:r>
-        <w:rPr>
-          <w:b/>
-        </w:rPr>
-        <w:t>pt_</w:t>
-      </w:r>
-      <w:proofErr w:type="gramStart"/>
-      <w:r>
-        <w:rPr>
-          <w:b/>
-        </w:rPr>
-        <w:t>categorylanding.isml</w:t>
-      </w:r>
-      <w:bookmarkEnd w:id="53"/>
       <w:proofErr w:type="spellEnd"/>
       <w:proofErr w:type="gramEnd"/>
     </w:p>
@@ -21128,8 +21314,8 @@
       <w:pPr>
         <w:spacing w:after="0"/>
       </w:pPr>
-      <w:bookmarkStart w:id="54" w:name="_3cc4xj8vznb6" w:colFirst="0" w:colLast="0"/>
-      <w:bookmarkEnd w:id="54"/>
+      <w:bookmarkStart w:id="53" w:name="_3cc4xj8vznb6" w:colFirst="0" w:colLast="0"/>
+      <w:bookmarkEnd w:id="53"/>
     </w:p>
     <w:p>
       <w:pPr>
@@ -21262,24 +21448,24 @@
           <w:b/>
         </w:rPr>
       </w:pPr>
-      <w:bookmarkStart w:id="55" w:name="_x4p2jd8lab36" w:colFirst="0" w:colLast="0"/>
-      <w:bookmarkStart w:id="56" w:name="_Toc530585869"/>
+      <w:bookmarkStart w:id="54" w:name="_x4p2jd8lab36" w:colFirst="0" w:colLast="0"/>
+      <w:bookmarkStart w:id="55" w:name="_Toc530585869"/>
+      <w:bookmarkEnd w:id="54"/>
+      <w:proofErr w:type="spellStart"/>
+      <w:r>
+        <w:rPr>
+          <w:b/>
+        </w:rPr>
+        <w:t>pt_</w:t>
+      </w:r>
+      <w:proofErr w:type="gramStart"/>
+      <w:r>
+        <w:rPr>
+          <w:b/>
+        </w:rPr>
+        <w:t>productsearchresult.isml</w:t>
+      </w:r>
       <w:bookmarkEnd w:id="55"/>
-      <w:proofErr w:type="spellStart"/>
-      <w:r>
-        <w:rPr>
-          <w:b/>
-        </w:rPr>
-        <w:t>pt_</w:t>
-      </w:r>
-      <w:proofErr w:type="gramStart"/>
-      <w:r>
-        <w:rPr>
-          <w:b/>
-        </w:rPr>
-        <w:t>productsearchresult.isml</w:t>
-      </w:r>
-      <w:bookmarkEnd w:id="56"/>
       <w:proofErr w:type="spellEnd"/>
       <w:proofErr w:type="gramEnd"/>
     </w:p>
@@ -21331,12 +21517,13 @@
       <w:pPr>
         <w:spacing w:after="0"/>
       </w:pPr>
-      <w:bookmarkStart w:id="57" w:name="_5h3j66g5jbp6" w:colFirst="0" w:colLast="0"/>
-      <w:bookmarkEnd w:id="57"/>
+      <w:bookmarkStart w:id="56" w:name="_5h3j66g5jbp6" w:colFirst="0" w:colLast="0"/>
+      <w:bookmarkEnd w:id="56"/>
       <w:r>
         <w:rPr>
           <w:noProof/>
         </w:rPr>
+        <w:lastRenderedPageBreak/>
         <w:drawing>
           <wp:inline distT="114300" distB="114300" distL="114300" distR="114300">
             <wp:extent cx="6663690" cy="952500"/>
@@ -21385,26 +21572,26 @@
       <w:pPr>
         <w:spacing w:after="0"/>
       </w:pPr>
-      <w:bookmarkStart w:id="58" w:name="_br1cdw74s4ff" w:colFirst="0" w:colLast="0"/>
+      <w:bookmarkStart w:id="57" w:name="_br1cdw74s4ff" w:colFirst="0" w:colLast="0"/>
+      <w:bookmarkEnd w:id="57"/>
+      <w:r>
+        <w:t>&lt;</w:t>
+      </w:r>
+      <w:proofErr w:type="spellStart"/>
+      <w:r>
+        <w:t>isscript</w:t>
+      </w:r>
+      <w:proofErr w:type="spellEnd"/>
+      <w:r>
+        <w:t>&gt;</w:t>
+      </w:r>
+    </w:p>
+    <w:p>
+      <w:pPr>
+        <w:spacing w:after="0"/>
+      </w:pPr>
+      <w:bookmarkStart w:id="58" w:name="_yr826g2dwg00" w:colFirst="0" w:colLast="0"/>
       <w:bookmarkEnd w:id="58"/>
-      <w:r>
-        <w:t>&lt;</w:t>
-      </w:r>
-      <w:proofErr w:type="spellStart"/>
-      <w:r>
-        <w:t>isscript</w:t>
-      </w:r>
-      <w:proofErr w:type="spellEnd"/>
-      <w:r>
-        <w:t>&gt;</w:t>
-      </w:r>
-    </w:p>
-    <w:p>
-      <w:pPr>
-        <w:spacing w:after="0"/>
-      </w:pPr>
-      <w:bookmarkStart w:id="59" w:name="_yr826g2dwg00" w:colFirst="0" w:colLast="0"/>
-      <w:bookmarkEnd w:id="59"/>
       <w:r>
         <w:tab/>
         <w:t xml:space="preserve">var </w:t>
@@ -21430,78 +21617,78 @@
       <w:pPr>
         <w:spacing w:after="0"/>
       </w:pPr>
-      <w:bookmarkStart w:id="60" w:name="_vt4xzb7zr6r5" w:colFirst="0" w:colLast="0"/>
+      <w:bookmarkStart w:id="59" w:name="_vt4xzb7zr6r5" w:colFirst="0" w:colLast="0"/>
+      <w:bookmarkEnd w:id="59"/>
+      <w:r>
+        <w:t>&lt;/</w:t>
+      </w:r>
+      <w:proofErr w:type="spellStart"/>
+      <w:r>
+        <w:t>isscript</w:t>
+      </w:r>
+      <w:proofErr w:type="spellEnd"/>
+      <w:r>
+        <w:t>&gt;</w:t>
+      </w:r>
+    </w:p>
+    <w:p>
+      <w:pPr>
+        <w:spacing w:after="0"/>
+      </w:pPr>
+      <w:bookmarkStart w:id="60" w:name="_syuf3ibaow5j" w:colFirst="0" w:colLast="0"/>
       <w:bookmarkEnd w:id="60"/>
       <w:r>
-        <w:t>&lt;/</w:t>
+        <w:t>&lt;</w:t>
       </w:r>
       <w:proofErr w:type="spellStart"/>
       <w:r>
-        <w:t>isscript</w:t>
+        <w:t>isprint</w:t>
       </w:r>
       <w:proofErr w:type="spellEnd"/>
       <w:r>
-        <w:t>&gt;</w:t>
+        <w:t xml:space="preserve"> value="${nostoHelper.getCategoryTags(</w:t>
+      </w:r>
+      <w:proofErr w:type="gramStart"/>
+      <w:r>
+        <w:t>pdict.CurrentHttpParameterMap.cgid</w:t>
+      </w:r>
+      <w:proofErr w:type="gramEnd"/>
+      <w:r>
+        <w:t>)}" encoding="off"/&gt;</w:t>
       </w:r>
     </w:p>
     <w:p>
       <w:pPr>
         <w:spacing w:after="0"/>
       </w:pPr>
-      <w:bookmarkStart w:id="61" w:name="_syuf3ibaow5j" w:colFirst="0" w:colLast="0"/>
+      <w:bookmarkStart w:id="61" w:name="_9s3truj1bvhe" w:colFirst="0" w:colLast="0"/>
       <w:bookmarkEnd w:id="61"/>
-      <w:r>
-        <w:t>&lt;</w:t>
-      </w:r>
+    </w:p>
+    <w:p>
+      <w:pPr>
+        <w:pStyle w:val="Heading3"/>
+        <w:rPr>
+          <w:b/>
+        </w:rPr>
+      </w:pPr>
+      <w:bookmarkStart w:id="62" w:name="_87d845ck6iqu" w:colFirst="0" w:colLast="0"/>
+      <w:bookmarkStart w:id="63" w:name="_Toc530585870"/>
+      <w:bookmarkEnd w:id="62"/>
       <w:proofErr w:type="spellStart"/>
       <w:r>
-        <w:t>isprint</w:t>
-      </w:r>
-      <w:proofErr w:type="spellEnd"/>
-      <w:r>
-        <w:t xml:space="preserve"> value="${nostoHelper.getCategoryTags(</w:t>
+        <w:rPr>
+          <w:b/>
+        </w:rPr>
+        <w:t>pt_</w:t>
       </w:r>
       <w:proofErr w:type="gramStart"/>
       <w:r>
-        <w:t>pdict.CurrentHttpParameterMap.cgid</w:t>
-      </w:r>
-      <w:proofErr w:type="gramEnd"/>
-      <w:r>
-        <w:t>)}" encoding="off"/&gt;</w:t>
-      </w:r>
-    </w:p>
-    <w:p>
-      <w:pPr>
-        <w:spacing w:after="0"/>
-      </w:pPr>
-      <w:bookmarkStart w:id="62" w:name="_9s3truj1bvhe" w:colFirst="0" w:colLast="0"/>
-      <w:bookmarkEnd w:id="62"/>
-    </w:p>
-    <w:p>
-      <w:pPr>
-        <w:pStyle w:val="Heading3"/>
         <w:rPr>
           <w:b/>
         </w:rPr>
-      </w:pPr>
-      <w:bookmarkStart w:id="63" w:name="_87d845ck6iqu" w:colFirst="0" w:colLast="0"/>
-      <w:bookmarkStart w:id="64" w:name="_Toc530585870"/>
+        <w:t>orderconfirmation.isml</w:t>
+      </w:r>
       <w:bookmarkEnd w:id="63"/>
-      <w:proofErr w:type="spellStart"/>
-      <w:r>
-        <w:rPr>
-          <w:b/>
-        </w:rPr>
-        <w:t>pt_</w:t>
-      </w:r>
-      <w:proofErr w:type="gramStart"/>
-      <w:r>
-        <w:rPr>
-          <w:b/>
-        </w:rPr>
-        <w:t>orderconfirmation.isml</w:t>
-      </w:r>
-      <w:bookmarkEnd w:id="64"/>
       <w:proofErr w:type="spellEnd"/>
       <w:proofErr w:type="gramEnd"/>
     </w:p>
@@ -21685,24 +21872,65 @@
           <w:u w:val="single"/>
         </w:rPr>
       </w:pPr>
-      <w:bookmarkStart w:id="65" w:name="_ti8cm4azqr7s" w:colFirst="0" w:colLast="0"/>
-      <w:bookmarkStart w:id="66" w:name="_Toc530585871"/>
+      <w:bookmarkStart w:id="64" w:name="_ti8cm4azqr7s" w:colFirst="0" w:colLast="0"/>
+      <w:bookmarkStart w:id="65" w:name="_Toc530585871"/>
+      <w:bookmarkEnd w:id="64"/>
+      <w:r>
+        <w:rPr>
+          <w:u w:val="single"/>
+        </w:rPr>
+        <w:t>SFRA Implementation</w:t>
+      </w:r>
       <w:bookmarkEnd w:id="65"/>
       <w:r>
         <w:rPr>
           <w:u w:val="single"/>
         </w:rPr>
-        <w:t>SFRA Implementation</w:t>
-      </w:r>
+        <w:t xml:space="preserve"> </w:t>
+      </w:r>
+    </w:p>
+    <w:p>
+      <w:pPr>
+        <w:rPr>
+          <w:b/>
+        </w:rPr>
+      </w:pPr>
+      <w:r>
+        <w:rPr>
+          <w:b/>
+          <w:u w:val="single"/>
+        </w:rPr>
+        <w:t>NOTE</w:t>
+      </w:r>
+      <w:r>
+        <w:t xml:space="preserve">: Path for files given below is based on SFRA but retailer </w:t>
+      </w:r>
+      <w:r>
+        <w:t>must</w:t>
+      </w:r>
+      <w:r>
+        <w:t xml:space="preserve"> make sure they are adding the code in their relevant cartridge.</w:t>
+      </w:r>
+      <w:bookmarkStart w:id="66" w:name="_g8622x4pvf5j" w:colFirst="0" w:colLast="0"/>
+      <w:bookmarkStart w:id="67" w:name="_Toc530585872"/>
       <w:bookmarkEnd w:id="66"/>
       <w:r>
-        <w:rPr>
-          <w:u w:val="single"/>
-        </w:rPr>
-        <w:t xml:space="preserve"> </w:t>
-      </w:r>
-    </w:p>
-    <w:p/>
+        <w:t xml:space="preserve"> (Sample files with below changes are present in </w:t>
+      </w:r>
+      <w:proofErr w:type="spellStart"/>
+      <w:r>
+        <w:t>int_nosto_sfra</w:t>
+      </w:r>
+      <w:proofErr w:type="spellEnd"/>
+      <w:r>
+        <w:t xml:space="preserve"> cartridge for comparison purpose.</w:t>
+      </w:r>
+      <w:bookmarkStart w:id="68" w:name="_GoBack"/>
+      <w:bookmarkEnd w:id="68"/>
+      <w:r>
+        <w:t>)</w:t>
+      </w:r>
+    </w:p>
     <w:p>
       <w:pPr>
         <w:pStyle w:val="Heading3"/>
@@ -21710,17 +21938,14 @@
           <w:b/>
         </w:rPr>
       </w:pPr>
-      <w:bookmarkStart w:id="67" w:name="_g8622x4pvf5j" w:colFirst="0" w:colLast="0"/>
-      <w:bookmarkStart w:id="68" w:name="_Toc530585872"/>
+      <w:proofErr w:type="spellStart"/>
+      <w:r>
+        <w:rPr>
+          <w:b/>
+        </w:rPr>
+        <w:t>htmlHead.isml</w:t>
+      </w:r>
       <w:bookmarkEnd w:id="67"/>
-      <w:proofErr w:type="spellStart"/>
-      <w:r>
-        <w:rPr>
-          <w:b/>
-        </w:rPr>
-        <w:t>htmlHead.isml</w:t>
-      </w:r>
-      <w:bookmarkEnd w:id="68"/>
       <w:proofErr w:type="spellEnd"/>
     </w:p>
     <w:p>
@@ -21854,6 +22079,7 @@
     </w:p>
     <w:p>
       <w:r>
+        <w:lastRenderedPageBreak/>
         <w:t>&lt;</w:t>
       </w:r>
       <w:proofErr w:type="spellStart"/>
@@ -22635,6 +22861,7 @@
         <w:rPr>
           <w:noProof/>
         </w:rPr>
+        <w:lastRenderedPageBreak/>
         <w:drawing>
           <wp:inline distT="114300" distB="114300" distL="114300" distR="114300">
             <wp:extent cx="6663690" cy="850900"/>
@@ -23682,6 +23909,7 @@
           <w:sz w:val="22"/>
           <w:szCs w:val="22"/>
         </w:rPr>
+        <w:lastRenderedPageBreak/>
         <w:t>&lt;</w:t>
       </w:r>
       <w:proofErr w:type="spellStart"/>
@@ -24300,6 +24528,7 @@
       <w:bookmarkStart w:id="89" w:name="_3cqmetx" w:colFirst="0" w:colLast="0"/>
       <w:bookmarkEnd w:id="89"/>
       <w:r>
+        <w:lastRenderedPageBreak/>
         <w:t xml:space="preserve">Below code is used to inject the </w:t>
       </w:r>
       <w:proofErr w:type="spellStart"/>
@@ -26397,7 +26626,7 @@
 </file>
 
 <file path=customXml/itemProps1.xml><?xml version="1.0" encoding="utf-8"?>
-<ds:datastoreItem xmlns:ds="http://schemas.openxmlformats.org/officeDocument/2006/customXml" ds:itemID="{5452E3C1-9DAE-4B15-B2A3-E7CFA0C31CF3}">
+<ds:datastoreItem xmlns:ds="http://schemas.openxmlformats.org/officeDocument/2006/customXml" ds:itemID="{00A18A29-B80B-4E28-9EEE-C4AA1432BADD}">
   <ds:schemaRefs>
     <ds:schemaRef ds:uri="http://schemas.openxmlformats.org/officeDocument/2006/bibliography"/>
   </ds:schemaRefs>

</xml_diff>